<commit_message>
question 1, second point done.
</commit_message>
<xml_diff>
--- a/Excel_Homework_Report_djaimes.docx
+++ b/Excel_Homework_Report_djaimes.docx
@@ -34,8 +34,6 @@
       <w:r>
         <w:t>9</w:t>
       </w:r>
-      <w:bookmarkStart w:id="0" w:name="_GoBack"/>
-      <w:bookmarkEnd w:id="0"/>
       <w:r>
         <w:t>, 2019</w:t>
       </w:r>
@@ -494,6 +492,27 @@
           <w:numId w:val="1"/>
         </w:numPr>
       </w:pPr>
+      <w:r>
+        <w:t>Let us continue down this road of analysis and say you decide to start a campaign in the Music category. What genre will you choose? Lucky for us, we can filter the Music into Sub-Categories and see which genres of music are most successful. To my surprise, we do have a few to choose from. We can go with Rock, Indie, Metal, Pop, Classical, and even Electronic music. However, if you do decide to go with Jazz, keep in mind it does have a 100% failure rate.</w:t>
+      </w:r>
+      <w:r>
+        <w:t xml:space="preserve"> Now, what if you are not the Music type but the Food-skilled, type of person? You are determined to make it in the food industry even if the odds are stacked against you. If we look the Food sub-categories, then we see that your best bet would be with small batches of food rather than a food truck or restaurant. The differences are night and day (90% vs 0%).</w:t>
+      </w:r>
+    </w:p>
+    <w:p>
+      <w:pPr>
+        <w:pStyle w:val="ListParagraph"/>
+        <w:numPr>
+          <w:ilvl w:val="1"/>
+          <w:numId w:val="1"/>
+        </w:numPr>
+      </w:pPr>
+      <w:r>
+        <w:lastRenderedPageBreak/>
+        <w:t xml:space="preserve">Okay, great. You’re all set to go </w:t>
+      </w:r>
+      <w:bookmarkStart w:id="0" w:name="_GoBack"/>
+      <w:bookmarkEnd w:id="0"/>
     </w:p>
     <w:sectPr>
       <w:pgSz w:w="12240" w:h="15840"/>

</xml_diff>

<commit_message>
question 1, thrid point done
</commit_message>
<xml_diff>
--- a/Excel_Homework_Report_djaimes.docx
+++ b/Excel_Homework_Report_djaimes.docx
@@ -509,7 +509,19 @@
       </w:pPr>
       <w:r>
         <w:lastRenderedPageBreak/>
-        <w:t xml:space="preserve">Okay, great. You’re all set to go </w:t>
+        <w:t>Okay, great. You’re all set to go</w:t>
+      </w:r>
+      <w:r>
+        <w:t xml:space="preserve">. Now, when should you start this Kickstarter campaign? Using our third plot and filtering by the Music category we can see a time series curve for the for the months out of the year. Diving a </w:t>
+      </w:r>
+      <w:r>
+        <w:t>little more reveals a general trend for 2012 and 2015—the years with the most numbers of campaigns in the Music category.</w:t>
+      </w:r>
+      <w:r>
+        <w:t xml:space="preserve"> This trend has a negative, linear slope that starts in January and ends in December. This trend, more or less, remains the same when we filter by all years.</w:t>
+      </w:r>
+      <w:r>
+        <w:t xml:space="preserve"> This suggests it is better to start a Kickstarter campaign early in the year rather than later.</w:t>
       </w:r>
       <w:bookmarkStart w:id="0" w:name="_GoBack"/>
       <w:bookmarkEnd w:id="0"/>

</xml_diff>

<commit_message>
finish summary for question 1
</commit_message>
<xml_diff>
--- a/Excel_Homework_Report_djaimes.docx
+++ b/Excel_Homework_Report_djaimes.docx
@@ -523,6 +523,33 @@
       <w:r>
         <w:t xml:space="preserve"> This suggests it is better to start a Kickstarter campaign early in the year rather than later.</w:t>
       </w:r>
+    </w:p>
+    <w:p/>
+    <w:p>
+      <w:pPr>
+        <w:ind w:left="720"/>
+      </w:pPr>
+      <w:r>
+        <w:t>In summary (</w:t>
+      </w:r>
+      <w:proofErr w:type="spellStart"/>
+      <w:r>
+        <w:t>tldr</w:t>
+      </w:r>
+      <w:proofErr w:type="spellEnd"/>
+      <w:r>
+        <w:t>), the three conclusions I draw from three plots produced are: (1.) Music Category has the greatest rates of success, (2.) Rock is the most popular/successful genre under the Music category, and (3.) the months between January and May have the greatest number of successful Kickstarter campaigns.</w:t>
+      </w:r>
+    </w:p>
+    <w:p/>
+    <w:p>
+      <w:pPr>
+        <w:pStyle w:val="ListParagraph"/>
+        <w:numPr>
+          <w:ilvl w:val="0"/>
+          <w:numId w:val="1"/>
+        </w:numPr>
+      </w:pPr>
       <w:bookmarkStart w:id="0" w:name="_GoBack"/>
       <w:bookmarkEnd w:id="0"/>
     </w:p>

</xml_diff>